<commit_message>
implement Registration Form (Module 2)
</commit_message>
<xml_diff>
--- a/Test_admission.docx
+++ b/Test_admission.docx
@@ -118,6 +118,7 @@
       <w:r>
         <w:rPr>
           <w:rFonts w:ascii="Times New Roman" w:hAnsi="Times New Roman" w:cs="Times New Roman"/>
+          <w:noProof/>
           <w:sz w:val="26"/>
           <w:szCs w:val="26"/>
         </w:rPr>
@@ -178,6 +179,7 @@
       <w:r>
         <w:rPr>
           <w:rFonts w:ascii="Times New Roman" w:hAnsi="Times New Roman" w:cs="Times New Roman"/>
+          <w:noProof/>
           <w:sz w:val="26"/>
           <w:szCs w:val="26"/>
         </w:rPr>
@@ -237,6 +239,7 @@
       <w:r>
         <w:rPr>
           <w:rFonts w:ascii="Times New Roman" w:hAnsi="Times New Roman" w:cs="Times New Roman"/>
+          <w:noProof/>
           <w:sz w:val="26"/>
           <w:szCs w:val="26"/>
         </w:rPr>
@@ -297,6 +300,7 @@
       <w:r>
         <w:rPr>
           <w:rFonts w:ascii="Times New Roman" w:hAnsi="Times New Roman" w:cs="Times New Roman"/>
+          <w:noProof/>
           <w:sz w:val="26"/>
           <w:szCs w:val="26"/>
         </w:rPr>
@@ -366,6 +370,7 @@
       <w:r>
         <w:rPr>
           <w:rFonts w:ascii="Times New Roman" w:hAnsi="Times New Roman" w:cs="Times New Roman"/>
+          <w:noProof/>
           <w:sz w:val="26"/>
           <w:szCs w:val="26"/>
         </w:rPr>
@@ -451,6 +456,7 @@
       <w:r>
         <w:rPr>
           <w:rFonts w:ascii="Times New Roman" w:hAnsi="Times New Roman" w:cs="Times New Roman"/>
+          <w:noProof/>
           <w:sz w:val="26"/>
           <w:szCs w:val="26"/>
         </w:rPr>
@@ -502,6 +508,7 @@
       <w:r>
         <w:rPr>
           <w:rFonts w:ascii="Times New Roman" w:hAnsi="Times New Roman" w:cs="Times New Roman"/>
+          <w:noProof/>
           <w:sz w:val="26"/>
           <w:szCs w:val="26"/>
         </w:rPr>
@@ -554,6 +561,7 @@
       <w:r>
         <w:rPr>
           <w:rFonts w:ascii="Times New Roman" w:hAnsi="Times New Roman" w:cs="Times New Roman"/>
+          <w:noProof/>
           <w:sz w:val="26"/>
           <w:szCs w:val="26"/>
         </w:rPr>
@@ -679,6 +687,49 @@
         <w:br/>
         <w:t>- Khi submit → tạo Application tự động.</w:t>
       </w:r>
+      <w:r>
+        <w:rPr>
+          <w:rFonts w:ascii="Times New Roman" w:hAnsi="Times New Roman" w:cs="Times New Roman"/>
+          <w:noProof/>
+          <w:sz w:val="26"/>
+          <w:szCs w:val="26"/>
+        </w:rPr>
+        <w:drawing>
+          <wp:inline distT="0" distB="0" distL="0" distR="0" wp14:anchorId="37AEFF92" wp14:editId="7A849AFD">
+            <wp:extent cx="5943600" cy="3832860"/>
+            <wp:effectExtent l="0" t="0" r="0" b="0"/>
+            <wp:docPr id="730864457" name="Picture 1" descr="A screenshot of a computer&#10;&#10;AI-generated content may be incorrect."/>
+            <wp:cNvGraphicFramePr>
+              <a:graphicFrameLocks xmlns:a="http://schemas.openxmlformats.org/drawingml/2006/main" noChangeAspect="1"/>
+            </wp:cNvGraphicFramePr>
+            <a:graphic xmlns:a="http://schemas.openxmlformats.org/drawingml/2006/main">
+              <a:graphicData uri="http://schemas.openxmlformats.org/drawingml/2006/picture">
+                <pic:pic xmlns:pic="http://schemas.openxmlformats.org/drawingml/2006/picture">
+                  <pic:nvPicPr>
+                    <pic:cNvPr id="730864457" name="Picture 1" descr="A screenshot of a computer&#10;&#10;AI-generated content may be incorrect."/>
+                    <pic:cNvPicPr/>
+                  </pic:nvPicPr>
+                  <pic:blipFill>
+                    <a:blip r:embed="rId12"/>
+                    <a:stretch>
+                      <a:fillRect/>
+                    </a:stretch>
+                  </pic:blipFill>
+                  <pic:spPr>
+                    <a:xfrm>
+                      <a:off x="0" y="0"/>
+                      <a:ext cx="5943600" cy="3832860"/>
+                    </a:xfrm>
+                    <a:prstGeom prst="rect">
+                      <a:avLst/>
+                    </a:prstGeom>
+                  </pic:spPr>
+                </pic:pic>
+              </a:graphicData>
+            </a:graphic>
+          </wp:inline>
+        </w:drawing>
+      </w:r>
     </w:p>
     <w:p>
       <w:pPr>
@@ -966,6 +1017,7 @@
           <w:sz w:val="26"/>
           <w:szCs w:val="26"/>
         </w:rPr>
+        <w:lastRenderedPageBreak/>
         <w:t>- API gửi email thông báo qua mail fake (Mailtrap / log local).</w:t>
       </w:r>
       <w:r>
@@ -1606,6 +1658,7 @@
   <w:style w:type="character" w:default="1" w:styleId="DefaultParagraphFont">
     <w:name w:val="Default Paragraph Font"/>
     <w:uiPriority w:val="1"/>
+    <w:semiHidden/>
     <w:unhideWhenUsed/>
   </w:style>
   <w:style w:type="table" w:default="1" w:styleId="TableNormal">

</xml_diff>

<commit_message>
implement  Status Transition (Admissions Officer) -Module 3
</commit_message>
<xml_diff>
--- a/Test_admission.docx
+++ b/Test_admission.docx
@@ -914,7 +914,57 @@
           <w:szCs w:val="26"/>
         </w:rPr>
         <w:br/>
+      </w:r>
+      <w:r>
+        <w:rPr>
+          <w:rFonts w:ascii="Times New Roman" w:hAnsi="Times New Roman" w:cs="Times New Roman"/>
+          <w:sz w:val="26"/>
+          <w:szCs w:val="26"/>
+        </w:rPr>
+        <w:lastRenderedPageBreak/>
         <w:t>- Event/Notification khi đổi status.</w:t>
+      </w:r>
+      <w:r>
+        <w:rPr>
+          <w:rFonts w:ascii="Times New Roman" w:hAnsi="Times New Roman" w:cs="Times New Roman"/>
+          <w:sz w:val="26"/>
+          <w:szCs w:val="26"/>
+        </w:rPr>
+        <w:drawing>
+          <wp:inline distT="0" distB="0" distL="0" distR="0" wp14:anchorId="5351AA64" wp14:editId="39DC79E7">
+            <wp:extent cx="5943600" cy="3801745"/>
+            <wp:effectExtent l="0" t="0" r="0" b="8255"/>
+            <wp:docPr id="1147881498" name="Picture 1" descr="A screenshot of a computer&#10;&#10;AI-generated content may be incorrect."/>
+            <wp:cNvGraphicFramePr>
+              <a:graphicFrameLocks xmlns:a="http://schemas.openxmlformats.org/drawingml/2006/main" noChangeAspect="1"/>
+            </wp:cNvGraphicFramePr>
+            <a:graphic xmlns:a="http://schemas.openxmlformats.org/drawingml/2006/main">
+              <a:graphicData uri="http://schemas.openxmlformats.org/drawingml/2006/picture">
+                <pic:pic xmlns:pic="http://schemas.openxmlformats.org/drawingml/2006/picture">
+                  <pic:nvPicPr>
+                    <pic:cNvPr id="1147881498" name="Picture 1" descr="A screenshot of a computer&#10;&#10;AI-generated content may be incorrect."/>
+                    <pic:cNvPicPr/>
+                  </pic:nvPicPr>
+                  <pic:blipFill>
+                    <a:blip r:embed="rId13"/>
+                    <a:stretch>
+                      <a:fillRect/>
+                    </a:stretch>
+                  </pic:blipFill>
+                  <pic:spPr>
+                    <a:xfrm>
+                      <a:off x="0" y="0"/>
+                      <a:ext cx="5943600" cy="3801745"/>
+                    </a:xfrm>
+                    <a:prstGeom prst="rect">
+                      <a:avLst/>
+                    </a:prstGeom>
+                  </pic:spPr>
+                </pic:pic>
+              </a:graphicData>
+            </a:graphic>
+          </wp:inline>
+        </w:drawing>
       </w:r>
     </w:p>
     <w:p>
@@ -1017,7 +1067,6 @@
           <w:sz w:val="26"/>
           <w:szCs w:val="26"/>
         </w:rPr>
-        <w:lastRenderedPageBreak/>
         <w:t>- API gửi email thông báo qua mail fake (Mailtrap / log local).</w:t>
       </w:r>
       <w:r>

</xml_diff>

<commit_message>
implement Reminder API (Module 4)
</commit_message>
<xml_diff>
--- a/Test_admission.docx
+++ b/Test_admission.docx
@@ -604,6 +604,24 @@
     </w:p>
     <w:p>
       <w:pPr>
+        <w:rPr>
+          <w:rFonts w:ascii="Times New Roman" w:eastAsiaTheme="majorEastAsia" w:hAnsi="Times New Roman" w:cs="Times New Roman"/>
+          <w:b/>
+          <w:kern w:val="0"/>
+          <w:sz w:val="26"/>
+          <w:szCs w:val="26"/>
+          <w14:ligatures w14:val="none"/>
+        </w:rPr>
+      </w:pPr>
+      <w:r>
+        <w:rPr>
+          <w:rFonts w:ascii="Times New Roman" w:hAnsi="Times New Roman" w:cs="Times New Roman"/>
+        </w:rPr>
+        <w:br w:type="page"/>
+      </w:r>
+    </w:p>
+    <w:p>
+      <w:pPr>
         <w:pStyle w:val="Heading2"/>
         <w:rPr>
           <w:rFonts w:ascii="Times New Roman" w:hAnsi="Times New Roman" w:cs="Times New Roman"/>
@@ -615,6 +633,7 @@
           <w:rFonts w:ascii="Times New Roman" w:hAnsi="Times New Roman" w:cs="Times New Roman"/>
           <w:color w:val="auto"/>
         </w:rPr>
+        <w:lastRenderedPageBreak/>
         <w:t>Module 2 – Registration Form</w:t>
       </w:r>
     </w:p>
@@ -666,7 +685,6 @@
           <w:sz w:val="26"/>
           <w:szCs w:val="26"/>
         </w:rPr>
-        <w:lastRenderedPageBreak/>
         <w:t>- Form nhập: student_name, programme, intake, email, phone.</w:t>
       </w:r>
       <w:r>
@@ -733,6 +751,24 @@
     </w:p>
     <w:p>
       <w:pPr>
+        <w:rPr>
+          <w:rFonts w:ascii="Times New Roman" w:eastAsiaTheme="majorEastAsia" w:hAnsi="Times New Roman" w:cs="Times New Roman"/>
+          <w:b/>
+          <w:kern w:val="0"/>
+          <w:sz w:val="26"/>
+          <w:szCs w:val="26"/>
+          <w14:ligatures w14:val="none"/>
+        </w:rPr>
+      </w:pPr>
+      <w:r>
+        <w:rPr>
+          <w:rFonts w:ascii="Times New Roman" w:hAnsi="Times New Roman" w:cs="Times New Roman"/>
+        </w:rPr>
+        <w:br w:type="page"/>
+      </w:r>
+    </w:p>
+    <w:p>
+      <w:pPr>
         <w:pStyle w:val="Heading2"/>
         <w:rPr>
           <w:rFonts w:ascii="Times New Roman" w:hAnsi="Times New Roman" w:cs="Times New Roman"/>
@@ -744,6 +780,7 @@
           <w:rFonts w:ascii="Times New Roman" w:hAnsi="Times New Roman" w:cs="Times New Roman"/>
           <w:color w:val="auto"/>
         </w:rPr>
+        <w:lastRenderedPageBreak/>
         <w:t>Module 3 – Status Transition (Admissions Officer)</w:t>
       </w:r>
     </w:p>
@@ -914,19 +951,12 @@
           <w:szCs w:val="26"/>
         </w:rPr>
         <w:br/>
-      </w:r>
-      <w:r>
-        <w:rPr>
-          <w:rFonts w:ascii="Times New Roman" w:hAnsi="Times New Roman" w:cs="Times New Roman"/>
-          <w:sz w:val="26"/>
-          <w:szCs w:val="26"/>
-        </w:rPr>
-        <w:lastRenderedPageBreak/>
         <w:t>- Event/Notification khi đổi status.</w:t>
       </w:r>
       <w:r>
         <w:rPr>
           <w:rFonts w:ascii="Times New Roman" w:hAnsi="Times New Roman" w:cs="Times New Roman"/>
+          <w:noProof/>
           <w:sz w:val="26"/>
           <w:szCs w:val="26"/>
         </w:rPr>
@@ -969,6 +999,24 @@
     </w:p>
     <w:p>
       <w:pPr>
+        <w:rPr>
+          <w:rFonts w:ascii="Times New Roman" w:eastAsiaTheme="majorEastAsia" w:hAnsi="Times New Roman" w:cs="Times New Roman"/>
+          <w:b/>
+          <w:kern w:val="0"/>
+          <w:sz w:val="26"/>
+          <w:szCs w:val="26"/>
+          <w14:ligatures w14:val="none"/>
+        </w:rPr>
+      </w:pPr>
+      <w:r>
+        <w:rPr>
+          <w:rFonts w:ascii="Times New Roman" w:hAnsi="Times New Roman" w:cs="Times New Roman"/>
+        </w:rPr>
+        <w:br w:type="page"/>
+      </w:r>
+    </w:p>
+    <w:p>
+      <w:pPr>
         <w:pStyle w:val="Heading2"/>
         <w:rPr>
           <w:rFonts w:ascii="Times New Roman" w:hAnsi="Times New Roman" w:cs="Times New Roman"/>
@@ -980,6 +1028,7 @@
           <w:rFonts w:ascii="Times New Roman" w:hAnsi="Times New Roman" w:cs="Times New Roman"/>
           <w:color w:val="auto"/>
         </w:rPr>
+        <w:lastRenderedPageBreak/>
         <w:t>Module 4 – Reminder API</w:t>
       </w:r>
     </w:p>
@@ -1076,7 +1125,65 @@
           <w:szCs w:val="26"/>
         </w:rPr>
         <w:br/>
-        <w:t>- Template placeholder: {{student_name}}, {{programme}} … các thông tin khác tuỳ chọn khác</w:t>
+        <w:t xml:space="preserve">- Template placeholder: {{student_name}}, {{programme}} … các thông tin khác tuỳ </w:t>
+      </w:r>
+      <w:r>
+        <w:rPr>
+          <w:rFonts w:ascii="Times New Roman" w:hAnsi="Times New Roman" w:cs="Times New Roman"/>
+          <w:sz w:val="26"/>
+          <w:szCs w:val="26"/>
+        </w:rPr>
+        <w:t>c</w:t>
+      </w:r>
+      <w:r>
+        <w:rPr>
+          <w:rFonts w:ascii="Times New Roman" w:hAnsi="Times New Roman" w:cs="Times New Roman"/>
+          <w:sz w:val="26"/>
+          <w:szCs w:val="26"/>
+        </w:rPr>
+        <w:t>họn khác</w:t>
+      </w:r>
+      <w:r>
+        <w:rPr>
+          <w:rFonts w:ascii="Times New Roman" w:hAnsi="Times New Roman" w:cs="Times New Roman"/>
+          <w:sz w:val="26"/>
+          <w:szCs w:val="26"/>
+        </w:rPr>
+        <w:drawing>
+          <wp:inline distT="0" distB="0" distL="0" distR="0" wp14:anchorId="6A099CB9" wp14:editId="42D44E16">
+            <wp:extent cx="5943600" cy="3964940"/>
+            <wp:effectExtent l="0" t="0" r="0" b="0"/>
+            <wp:docPr id="242719188" name="Picture 1" descr="A screenshot of a computer&#10;&#10;AI-generated content may be incorrect."/>
+            <wp:cNvGraphicFramePr>
+              <a:graphicFrameLocks xmlns:a="http://schemas.openxmlformats.org/drawingml/2006/main" noChangeAspect="1"/>
+            </wp:cNvGraphicFramePr>
+            <a:graphic xmlns:a="http://schemas.openxmlformats.org/drawingml/2006/main">
+              <a:graphicData uri="http://schemas.openxmlformats.org/drawingml/2006/picture">
+                <pic:pic xmlns:pic="http://schemas.openxmlformats.org/drawingml/2006/picture">
+                  <pic:nvPicPr>
+                    <pic:cNvPr id="242719188" name="Picture 1" descr="A screenshot of a computer&#10;&#10;AI-generated content may be incorrect."/>
+                    <pic:cNvPicPr/>
+                  </pic:nvPicPr>
+                  <pic:blipFill>
+                    <a:blip r:embed="rId14"/>
+                    <a:stretch>
+                      <a:fillRect/>
+                    </a:stretch>
+                  </pic:blipFill>
+                  <pic:spPr>
+                    <a:xfrm>
+                      <a:off x="0" y="0"/>
+                      <a:ext cx="5943600" cy="3964940"/>
+                    </a:xfrm>
+                    <a:prstGeom prst="rect">
+                      <a:avLst/>
+                    </a:prstGeom>
+                  </pic:spPr>
+                </pic:pic>
+              </a:graphicData>
+            </a:graphic>
+          </wp:inline>
+        </w:drawing>
       </w:r>
     </w:p>
     <w:p>

</xml_diff>